<commit_message>
vkr final 1 sem
</commit_message>
<xml_diff>
--- a/ВКР/Основная часть.docx
+++ b/ВКР/Основная часть.docx
@@ -5335,8 +5335,6 @@
       <w:r>
         <w:t xml:space="preserve">ни уже существуют </w:t>
       </w:r>
-      <w:bookmarkStart w:id="9" w:name="_GoBack"/>
-      <w:bookmarkEnd w:id="9"/>
       <w:r>
         <w:t xml:space="preserve">в информационной среде университета независимо от работы разрабатываемой системы, и доступны разрабатываемой системе только для </w:t>
       </w:r>
@@ -5375,8 +5373,8 @@
           <w:lang w:eastAsia="ru-RU"/>
         </w:rPr>
         <w:pict>
-          <v:shape id="_x0000_i1034" type="#_x0000_t75" style="width:467.15pt;height:487.2pt">
-            <v:imagedata r:id="rId19" o:title="Спецификации-ER.drawio"/>
+          <v:shape id="_x0000_i1027" type="#_x0000_t75" style="width:467.15pt;height:487.2pt">
+            <v:imagedata r:id="rId19" o:title="Спецификации-ER"/>
           </v:shape>
         </w:pict>
       </w:r>
@@ -5466,7 +5464,7 @@
       <w:r>
         <w:lastRenderedPageBreak/>
         <w:pict>
-          <v:shape id="_x0000_i1027" type="#_x0000_t75" style="width:428.45pt;height:613.3pt">
+          <v:shape id="_x0000_i1028" type="#_x0000_t75" style="width:428.45pt;height:613.3pt">
             <v:imagedata r:id="rId20" o:title="Спецификации-Use - case"/>
           </v:shape>
         </w:pict>
@@ -5507,433 +5505,86 @@
     </w:p>
     <w:p>
       <w:r>
-        <w:t>Для отображения изменения поведения модуля в различные моменты времени можно построить диаграмму состояний (Рисунок 2.3.1).</w:t>
-      </w:r>
-    </w:p>
-    <w:p>
-      <w:r>
-        <w:t>Главное предназначение этой диаграммы – описать возможные последовательности состояний и переходов, которые в совокупности характеризуют поведение элемента модели в течение его жизненного цикла.</w:t>
-      </w:r>
-    </w:p>
-    <w:p>
-      <w:r>
-        <w:t>Диаграмма состояний показывает возможные состояния, в которых может находиться объект, а также процесс смены состояния. В подсистеме можно выделить основных несколько состояний:</w:t>
-      </w:r>
-    </w:p>
-    <w:p>
-      <w:pPr>
-        <w:pStyle w:val="aa"/>
-        <w:numPr>
-          <w:ilvl w:val="0"/>
-          <w:numId w:val="5"/>
-        </w:numPr>
-      </w:pPr>
-      <w:r>
-        <w:t>выбор типа занятия;</w:t>
-      </w:r>
-    </w:p>
-    <w:p>
-      <w:pPr>
-        <w:pStyle w:val="aa"/>
-        <w:numPr>
-          <w:ilvl w:val="0"/>
-          <w:numId w:val="5"/>
-        </w:numPr>
-      </w:pPr>
-      <w:r>
-        <w:t>ожидание действий пользователя;</w:t>
-      </w:r>
-    </w:p>
-    <w:p>
-      <w:pPr>
-        <w:pStyle w:val="aa"/>
-        <w:numPr>
-          <w:ilvl w:val="0"/>
-          <w:numId w:val="5"/>
-        </w:numPr>
-      </w:pPr>
-      <w:r>
-        <w:t>загрузка отметок о посещении;</w:t>
-      </w:r>
-    </w:p>
-    <w:p>
-      <w:pPr>
-        <w:pStyle w:val="aa"/>
-        <w:numPr>
-          <w:ilvl w:val="0"/>
-          <w:numId w:val="5"/>
-        </w:numPr>
-      </w:pPr>
-      <w:r>
-        <w:t>загрузка оценок о сдаче работы;</w:t>
-      </w:r>
-    </w:p>
-    <w:p>
-      <w:pPr>
-        <w:pStyle w:val="aa"/>
-        <w:numPr>
-          <w:ilvl w:val="0"/>
-          <w:numId w:val="5"/>
-        </w:numPr>
-      </w:pPr>
-      <w:r>
-        <w:t>добавление отметки;</w:t>
-      </w:r>
-    </w:p>
-    <w:p>
-      <w:pPr>
-        <w:pStyle w:val="aa"/>
-        <w:numPr>
-          <w:ilvl w:val="0"/>
-          <w:numId w:val="5"/>
-        </w:numPr>
-      </w:pPr>
-      <w:r>
-        <w:t>удаление отметки;</w:t>
-      </w:r>
-    </w:p>
-    <w:p>
-      <w:pPr>
-        <w:pStyle w:val="aa"/>
-        <w:numPr>
-          <w:ilvl w:val="0"/>
-          <w:numId w:val="5"/>
-        </w:numPr>
-      </w:pPr>
-      <w:r>
-        <w:t>добавление оценки;</w:t>
-      </w:r>
-    </w:p>
-    <w:p>
-      <w:pPr>
-        <w:pStyle w:val="aa"/>
-        <w:numPr>
-          <w:ilvl w:val="0"/>
-          <w:numId w:val="5"/>
-        </w:numPr>
-      </w:pPr>
-      <w:r>
-        <w:t>изменение оценки;</w:t>
-      </w:r>
-    </w:p>
-    <w:p>
-      <w:pPr>
-        <w:pStyle w:val="aa"/>
-        <w:numPr>
-          <w:ilvl w:val="0"/>
-          <w:numId w:val="5"/>
-        </w:numPr>
-      </w:pPr>
-      <w:r>
-        <w:t>добавление комментария;</w:t>
-      </w:r>
-    </w:p>
-    <w:p>
-      <w:pPr>
-        <w:pStyle w:val="aa"/>
-        <w:numPr>
-          <w:ilvl w:val="0"/>
-          <w:numId w:val="5"/>
-        </w:numPr>
-      </w:pPr>
-      <w:r>
-        <w:t>изменение комментария;</w:t>
-      </w:r>
-    </w:p>
-    <w:p>
-      <w:pPr>
-        <w:pStyle w:val="aa"/>
-        <w:numPr>
-          <w:ilvl w:val="0"/>
-          <w:numId w:val="5"/>
-        </w:numPr>
-      </w:pPr>
-      <w:r>
-        <w:t>отметить посещение всех студентов;</w:t>
-      </w:r>
-    </w:p>
-    <w:p>
-      <w:pPr>
-        <w:pStyle w:val="aa"/>
-        <w:numPr>
-          <w:ilvl w:val="0"/>
-          <w:numId w:val="5"/>
-        </w:numPr>
-      </w:pPr>
-      <w:r>
-        <w:t>снять посещение всех студентов.</w:t>
-      </w:r>
-    </w:p>
-    <w:p>
-      <w:r>
-        <w:t xml:space="preserve">При переходе в систему сразу осуществляется переход в состояние «Выбор типа занятия». После этого система переходит в состояние «Ожидание действий пользователя». </w:t>
-      </w:r>
-    </w:p>
-    <w:p>
-      <w:r>
-        <w:t xml:space="preserve">В случае выбора посещаемости система переходит в состояние «Загрузка отметок о посещении». Данное состояние содержит перечень последовательных переходов и состояний: </w:t>
-      </w:r>
-    </w:p>
-    <w:p>
+        <w:t>Для отображения изменения поведения модуля в различные моменты времени можн</w:t>
+      </w:r>
+      <w:r>
+        <w:t>о построить диаграмму состояний</w:t>
+      </w:r>
+      <w:r>
+        <w:t>.</w:t>
+      </w:r>
+    </w:p>
+    <w:p>
+      <w:r>
+        <w:t xml:space="preserve">Диаграмма состояний призвана отразить множество устойчивых состояний, в которых может находиться система, и переходы между этими состояниями. Переходы осуществляются после определенного события, или по определенному условию. </w:t>
+      </w:r>
+    </w:p>
+    <w:p>
+      <w:r>
+        <w:t xml:space="preserve">Разрабатываемая подсистема будет включать в себя несколько обособленных </w:t>
+      </w:r>
+      <w:r>
+        <w:rPr>
+          <w:lang w:val="en-US"/>
+        </w:rPr>
+        <w:t>web</w:t>
+      </w:r>
+      <w:r>
+        <w:t>-</w:t>
+      </w:r>
+      <w:r>
+        <w:t xml:space="preserve">страниц, таких как страница с актуальным на текущий момент времени занятием, страница журнала посещаемости за весь семестр, страница просмотра статистики и страница разделения учебных групп на подгруппы. </w:t>
+      </w:r>
+      <w:r>
+        <w:t>Среди страниц подсистемы нет иерархии, каждой из них пользователь может пользоваться независимо от остальных. Это означает, что нельзя выделить в рамках разрабатываемой подсистемы стартовое состояние, из которого совершается переход в каждую из этих страниц. В таком случае имеет смысл рассматривать каждую страницу как отдельную подсистему, с набором состояний и переходов между ними.</w:t>
+      </w:r>
+    </w:p>
+    <w:p>
+      <w:r>
+        <w:t>Основным состоянием любой страницы является «Ожидание действий пользователя». Большую часть времени система ожидает действий пользователя, и в зависимости от них выполняются переходы в другие состояния. Система не должна заканчивать свою работу до тех пор, пока пользователь не выйдет из нее самостоятельно, соответственно после перехода из состояния «Ожидание действий пользователя» система однажды обязательно вернется в него. Выход из системы так же происходит из вышеупомянутого состояния.</w:t>
+      </w:r>
+    </w:p>
+    <w:p>
+      <w:r>
+        <w:t xml:space="preserve">На странице журнала посещаемости за семестр преподавателю необходимо выбрать характеристики занятия, по которому он собирается просматривать посещаемость. Выбор каждой из характеристик сопровождается двумя типовыми состояниями. Первое из них представляет из себя загрузку списка доступных вариантов характеристики, таких как список </w:t>
+      </w:r>
       <w:r>
         <w:lastRenderedPageBreak/>
-        <w:sym w:font="Symbol" w:char="F0BE"/>
-      </w:r>
-      <w:r>
-        <w:t xml:space="preserve"> состояние «Отображен список критериев выбора занятия» и дальнейший переход «выбраны соответствующие критерии»; </w:t>
-      </w:r>
-    </w:p>
-    <w:p>
-      <w:r>
-        <w:sym w:font="Symbol" w:char="F0BE"/>
-      </w:r>
-      <w:r>
-        <w:t xml:space="preserve"> состояние «Отображена посещаемость». </w:t>
-      </w:r>
-    </w:p>
-    <w:p>
-      <w:r>
-        <w:t xml:space="preserve">По выходу из состояния «Загрузка отметок о посещении» осуществляется переход «информация получена» и система возвращается в состояние «Ожидание пользователя». </w:t>
-      </w:r>
-    </w:p>
-    <w:p>
-      <w:r>
-        <w:t xml:space="preserve">В случае выбора оценок система переходит в состояние «Загрузка оценок о сдаче работы». Данное состояние содержит перечень последовательных переходов и состояний: </w:t>
-      </w:r>
-    </w:p>
-    <w:p>
-      <w:r>
-        <w:sym w:font="Symbol" w:char="F0BE"/>
-      </w:r>
-      <w:r>
-        <w:t xml:space="preserve"> состояние «Отображен список критериев выбора занятия» и дальнейший переход «выбраны соответствующие критерии»;</w:t>
-      </w:r>
-    </w:p>
-    <w:p>
-      <w:r>
-        <w:sym w:font="Symbol" w:char="F0BE"/>
-      </w:r>
-      <w:r>
-        <w:t xml:space="preserve"> состояние «Отображена посещаемость». </w:t>
-      </w:r>
-    </w:p>
-    <w:p>
-      <w:r>
-        <w:t xml:space="preserve">По выходу из состояния «Загрузка отметок о посещении» осуществляется переход «информация получена» и система возвращается в состояние «Ожидание пользователя». </w:t>
-      </w:r>
-    </w:p>
-    <w:p>
-      <w:r>
-        <w:t xml:space="preserve">Отличными от вышеперечисленных состояний является состояние «Добавление отметки». Оно возможно при переходе «выбрано занятие для редактирования», а также только при наличии выполнения следующих условий: </w:t>
-      </w:r>
-    </w:p>
-    <w:p>
-      <w:r>
-        <w:sym w:font="Symbol" w:char="F0BE"/>
-      </w:r>
-      <w:r>
-        <w:t xml:space="preserve"> пользователь авторизован как преподаватель; </w:t>
-      </w:r>
-    </w:p>
-    <w:p>
-      <w:r>
-        <w:sym w:font="Symbol" w:char="F0BE"/>
-      </w:r>
-      <w:r>
-        <w:t xml:space="preserve"> загружены отметки о посещении. </w:t>
-      </w:r>
-    </w:p>
-    <w:p>
-      <w:r>
-        <w:t xml:space="preserve">После выхода из состояния «Добавление отметки» осуществляется переход «информация получена» и система возвращается в состояние «Ожидание пользователя». </w:t>
-      </w:r>
-    </w:p>
-    <w:p>
-      <w:r>
-        <w:t xml:space="preserve">Переход в состояние «Удаление отметки» схож с переходом в состояние «Добавление отметки», но требует дополнительных сторожевых условий: </w:t>
-      </w:r>
-    </w:p>
-    <w:p>
-      <w:r>
-        <w:sym w:font="Symbol" w:char="F0BE"/>
-      </w:r>
-      <w:r>
-        <w:t xml:space="preserve"> пользователь авторизован как преподаватель; </w:t>
-      </w:r>
-    </w:p>
-    <w:p>
-      <w:r>
-        <w:sym w:font="Symbol" w:char="F0BE"/>
-      </w:r>
-      <w:r>
-        <w:t xml:space="preserve"> загружены отметки о посещении; </w:t>
-      </w:r>
-    </w:p>
-    <w:p>
-      <w:r>
-        <w:sym w:font="Symbol" w:char="F0BE"/>
-      </w:r>
-      <w:r>
-        <w:t xml:space="preserve"> отметка проставлена. </w:t>
-      </w:r>
-    </w:p>
-    <w:p>
-      <w:r>
-        <w:lastRenderedPageBreak/>
-        <w:t xml:space="preserve">После выхода из состояния «Удаление отметки» осуществляется переход «информация получена» и система возвращается в состояние «Ожидание пользователя». Переход в состояние «Добавление оценки» требует дополнительных сторожевых условий: </w:t>
-      </w:r>
-    </w:p>
-    <w:p>
-      <w:r>
-        <w:sym w:font="Symbol" w:char="F0BE"/>
-      </w:r>
-      <w:r>
-        <w:t xml:space="preserve"> пользователь авторизован как преподаватель; </w:t>
-      </w:r>
-    </w:p>
-    <w:p>
-      <w:r>
-        <w:sym w:font="Symbol" w:char="F0BE"/>
-      </w:r>
-      <w:r>
-        <w:t xml:space="preserve"> загружены оценки. </w:t>
-      </w:r>
-    </w:p>
-    <w:p>
-      <w:r>
-        <w:t xml:space="preserve">После выхода из состояния «Добавление оценки» осуществляется переход «информация получена» и система возвращается в состояние «Ожидание пользователя». </w:t>
-      </w:r>
-    </w:p>
-    <w:p>
-      <w:r>
-        <w:t xml:space="preserve">Переход в состояние «Изменение оценки» схож с переходом в состояние «Удаление отметки», требует иных сторожевых условий: </w:t>
-      </w:r>
-    </w:p>
-    <w:p>
-      <w:r>
-        <w:sym w:font="Symbol" w:char="F0BE"/>
-      </w:r>
-      <w:r>
-        <w:t xml:space="preserve"> пользователь авторизован как преподаватель;</w:t>
-      </w:r>
-    </w:p>
-    <w:p>
-      <w:r>
-        <w:sym w:font="Symbol" w:char="F0BE"/>
-      </w:r>
-      <w:r>
-        <w:t xml:space="preserve"> загружены оценки; </w:t>
-      </w:r>
-    </w:p>
-    <w:p>
-      <w:r>
-        <w:sym w:font="Symbol" w:char="F0BE"/>
-      </w:r>
-      <w:r>
-        <w:t xml:space="preserve"> оценка проставлена. </w:t>
-      </w:r>
-    </w:p>
-    <w:p>
-      <w:r>
-        <w:t xml:space="preserve">После выхода из состояния «Изменение оценки» осуществляется переход «информация получена» и система возвращается в состояние «Ожидание пользователя». </w:t>
-      </w:r>
-    </w:p>
-    <w:p>
-      <w:r>
-        <w:t xml:space="preserve">Аналогичны и переходы в состояния: «Добавление комментария», «Изменения комментария», «Отметить посещение всех студентов» и «Снять посещение всех студентов». </w:t>
-      </w:r>
-    </w:p>
-    <w:p>
-      <w:r>
-        <w:t xml:space="preserve">В зависимости от состояния разняться сторожевые условия для перехода. Так, для перехода в состояние «Добавление комментария» необходимо: </w:t>
-      </w:r>
-    </w:p>
-    <w:p>
-      <w:r>
-        <w:sym w:font="Symbol" w:char="F0BE"/>
-      </w:r>
-      <w:r>
-        <w:t xml:space="preserve"> пользователь авторизован как преподаватель; </w:t>
-      </w:r>
-    </w:p>
-    <w:p>
-      <w:r>
-        <w:sym w:font="Symbol" w:char="F0BE"/>
-      </w:r>
-      <w:r>
-        <w:t xml:space="preserve"> загружены отметки или оценки. Для перехода в состояние «Изменение комментария» необходимо: </w:t>
-      </w:r>
-    </w:p>
-    <w:p>
-      <w:r>
-        <w:sym w:font="Symbol" w:char="F0BE"/>
-      </w:r>
-      <w:r>
-        <w:t xml:space="preserve"> пользователь авторизован как преподаватель; </w:t>
-      </w:r>
-    </w:p>
-    <w:p>
-      <w:r>
-        <w:sym w:font="Symbol" w:char="F0BE"/>
-      </w:r>
-      <w:r>
-        <w:t xml:space="preserve"> загружены отметки или оценки; </w:t>
-      </w:r>
-    </w:p>
-    <w:p>
-      <w:r>
-        <w:sym w:font="Symbol" w:char="F0BE"/>
-      </w:r>
-      <w:r>
-        <w:t xml:space="preserve"> существует комментарий. </w:t>
-      </w:r>
-    </w:p>
-    <w:p>
-      <w:r>
-        <w:lastRenderedPageBreak/>
-        <w:t xml:space="preserve">Для перехода в состояние «Отметить посещение всех студентов» необходимо: </w:t>
-      </w:r>
-    </w:p>
-    <w:p>
-      <w:r>
-        <w:sym w:font="Symbol" w:char="F0BE"/>
-      </w:r>
-      <w:r>
-        <w:t xml:space="preserve"> пользователь авторизован как преподаватель; </w:t>
-      </w:r>
-    </w:p>
-    <w:p>
-      <w:r>
-        <w:sym w:font="Symbol" w:char="F0BE"/>
-      </w:r>
-      <w:r>
-        <w:t xml:space="preserve"> загружены отметки. Для перехода в состояние «Снять посещение всех студентов» необходимо: </w:t>
-      </w:r>
-    </w:p>
-    <w:p>
-      <w:r>
-        <w:sym w:font="Symbol" w:char="F0BE"/>
-      </w:r>
-      <w:r>
-        <w:t xml:space="preserve"> пользователь авторизован как преподаватель; </w:t>
-      </w:r>
-    </w:p>
-    <w:p>
-      <w:r>
-        <w:sym w:font="Symbol" w:char="F0BE"/>
-      </w:r>
-      <w:r>
-        <w:t xml:space="preserve"> загружены отметки; </w:t>
-      </w:r>
-    </w:p>
-    <w:p>
-      <w:r>
-        <w:sym w:font="Symbol" w:char="F0BE"/>
-      </w:r>
-      <w:r>
-        <w:t xml:space="preserve"> отмечен хотя бы 1 студент. После выхода из этих состояний осуществляется переход «отображение (комментария, или отметок) и сохранение» и система возвращается в состояние «Ожидание пользователя».</w:t>
-      </w:r>
-    </w:p>
+        <w:t>преподаваемых дисциплин, список учебных групп и список типов занятий. После загрузки данных с сервера пользователю показываются соответствующие варианты для выбора. После совершения выбора система возвращается в состояние «Ожидание действий пользователя».</w:t>
+      </w:r>
+    </w:p>
+    <w:p>
+      <w:r>
+        <w:t>После того как выбраны все характеристики занятия осуществляется загрузка данных по посещаемости и отметкам.</w:t>
+      </w:r>
+      <w:r>
+        <w:t xml:space="preserve"> После окончания загрузки данные формируют читабельную таблицу и отображаются в таком виде пользователю.</w:t>
+      </w:r>
+    </w:p>
+    <w:p>
+      <w:r>
+        <w:t>Изменение отметки о посещаемости и изменение оценки за сданную работу очень похожи между собой, поэтому можно объединить их. После формирования таблицы с посещаемостью</w:t>
+      </w:r>
+      <w:r>
+        <w:t xml:space="preserve"> и нажатия на кнопку изменения отметки или оценки система переходит в состояние ожидание успешного изменения отметки или оценки. После успешного изменения и ответа сервера система возвращается в состояние «Ожидание действий пользователя» и изменяет внешний вид таблицы посещаемости.</w:t>
+      </w:r>
+    </w:p>
+    <w:p>
+      <w:r>
+        <w:t>Изменение комментариев к занятию схоже с проставлением отметок и оценок. После изменения текста комментария происходит переход в состояние ожидания ответа сервера, а после получения ответа происходит возврат в «Ожидание действий пользователя» с сохранением изменений как на сервере, так и на странице пользователя.</w:t>
+      </w:r>
+    </w:p>
+    <w:p>
+      <w:r>
+        <w:t>Визуализация вышеперечисленных состояний и переходов между ними представлена в виде диаграммы состояний и переходов (Рисунок 2.3.1).</w:t>
+      </w:r>
+    </w:p>
+    <w:p>
+      <w:r>
+        <w:t>Страница с актуальным на текущий момент времени занятием очень похожа структурой своих состояний и переходов на страницу журнала посещаемости за семестр. Это обусловлено тем, что в случае страницы журнала за семестр, преподаватель самостоятельно выбирает дисциплину, группу и тип занятия, чтобы увидеть таблицу посещаемости, тогда как в случае страницы с актуальным на текущий момент времени занятием эта работа возложена на сервер, который выберет необходимые характеристики в зависимости от времени запроса.</w:t>
+      </w:r>
+    </w:p>
+    <w:p/>
     <w:p>
       <w:pPr>
         <w:spacing w:after="160" w:line="259" w:lineRule="auto"/>
@@ -5941,22 +5592,29 @@
         <w:contextualSpacing w:val="0"/>
         <w:jc w:val="left"/>
       </w:pPr>
+    </w:p>
+    <w:p>
+      <w:pPr>
+        <w:spacing w:after="160" w:line="259" w:lineRule="auto"/>
+        <w:ind w:firstLine="0"/>
+        <w:contextualSpacing w:val="0"/>
+        <w:jc w:val="left"/>
+      </w:pPr>
       <w:r>
         <w:rPr>
           <w:noProof/>
           <w:lang w:eastAsia="ru-RU"/>
         </w:rPr>
-        <w:lastRenderedPageBreak/>
         <mc:AlternateContent>
           <mc:Choice Requires="wps">
             <w:drawing>
-              <wp:anchor distT="45720" distB="45720" distL="114300" distR="114300" simplePos="0" relativeHeight="251659264" behindDoc="0" locked="0" layoutInCell="1" allowOverlap="1">
+              <wp:anchor distT="45720" distB="45720" distL="114300" distR="114300" simplePos="0" relativeHeight="251657216" behindDoc="0" locked="0" layoutInCell="1" allowOverlap="1">
                 <wp:simplePos x="0" y="0"/>
                 <wp:positionH relativeFrom="column">
-                  <wp:posOffset>3493135</wp:posOffset>
+                  <wp:posOffset>2957830</wp:posOffset>
                 </wp:positionH>
                 <wp:positionV relativeFrom="paragraph">
-                  <wp:posOffset>3697605</wp:posOffset>
+                  <wp:posOffset>3907790</wp:posOffset>
                 </wp:positionV>
                 <wp:extent cx="6010275" cy="1404620"/>
                 <wp:effectExtent l="1270" t="0" r="0" b="0"/>
@@ -5992,8 +5650,14 @@
                       <wps:txbx>
                         <w:txbxContent>
                           <w:p>
+                            <w:pPr>
+                              <w:jc w:val="center"/>
+                            </w:pPr>
                             <w:r>
-                              <w:t>Рисунок 2.3.1 – Последовательность состояний и переходов системы</w:t>
+                              <w:t>Рисунок 2.3.1 –</w:t>
+                            </w:r>
+                            <w:r>
+                              <w:t xml:space="preserve"> Множество состояний и переходов страницы «Журнал посещаемости за семестр»</w:t>
                             </w:r>
                           </w:p>
                         </w:txbxContent>
@@ -6019,12 +5683,18 @@
                 <v:stroke joinstyle="miter"/>
                 <v:path gradientshapeok="t" o:connecttype="rect"/>
               </v:shapetype>
-              <v:shape id="Надпись 2" o:spid="_x0000_s1026" type="#_x0000_t202" style="position:absolute;margin-left:275.05pt;margin-top:291.15pt;width:473.25pt;height:110.6pt;rotation:-90;z-index:251659264;visibility:visible;mso-wrap-style:square;mso-width-percent:0;mso-height-percent:0;mso-wrap-distance-left:9pt;mso-wrap-distance-top:3.6pt;mso-wrap-distance-right:9pt;mso-wrap-distance-bottom:3.6pt;mso-position-horizontal:absolute;mso-position-horizontal-relative:text;mso-position-vertical:absolute;mso-position-vertical-relative:text;mso-width-percent:0;mso-height-percent:0;mso-width-relative:margin;mso-height-relative:margin;v-text-anchor:top" o:gfxdata="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" stroked="f">
+              <v:shape id="Надпись 2" o:spid="_x0000_s1026" type="#_x0000_t202" style="position:absolute;margin-left:232.9pt;margin-top:307.7pt;width:473.25pt;height:110.6pt;rotation:-90;z-index:251657216;visibility:visible;mso-wrap-style:square;mso-width-percent:0;mso-height-percent:0;mso-wrap-distance-left:9pt;mso-wrap-distance-top:3.6pt;mso-wrap-distance-right:9pt;mso-wrap-distance-bottom:3.6pt;mso-position-horizontal:absolute;mso-position-horizontal-relative:text;mso-position-vertical:absolute;mso-position-vertical-relative:text;mso-width-percent:0;mso-height-percent:0;mso-width-relative:margin;mso-height-relative:margin;v-text-anchor:top" o:gfxdata="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" stroked="f">
                 <v:textbox style="mso-fit-shape-to-text:t">
                   <w:txbxContent>
                     <w:p>
+                      <w:pPr>
+                        <w:jc w:val="center"/>
+                      </w:pPr>
                       <w:r>
-                        <w:t>Рисунок 2.3.1 – Последовательность состояний и переходов системы</w:t>
+                        <w:t>Рисунок 2.3.1 –</w:t>
+                      </w:r>
+                      <w:r>
+                        <w:t xml:space="preserve"> Множество состояний и переходов страницы «Журнал посещаемости за семестр»</w:t>
                       </w:r>
                     </w:p>
                   </w:txbxContent>
@@ -6036,45 +5706,77 @@
         </mc:AlternateContent>
       </w:r>
       <w:r>
-        <w:rPr>
-          <w:noProof/>
-          <w:lang w:eastAsia="ru-RU"/>
-        </w:rPr>
-        <w:drawing>
-          <wp:inline distT="0" distB="0" distL="0" distR="0" wp14:anchorId="270070B1" wp14:editId="5A7420F2">
-            <wp:extent cx="8762500" cy="5605602"/>
-            <wp:effectExtent l="0" t="2540" r="0" b="0"/>
-            <wp:docPr id="9" name="Рисунок 9"/>
-            <wp:cNvGraphicFramePr>
-              <a:graphicFrameLocks xmlns:a="http://schemas.openxmlformats.org/drawingml/2006/main" noChangeAspect="1"/>
-            </wp:cNvGraphicFramePr>
-            <a:graphic xmlns:a="http://schemas.openxmlformats.org/drawingml/2006/main">
-              <a:graphicData uri="http://schemas.openxmlformats.org/drawingml/2006/picture">
-                <pic:pic xmlns:pic="http://schemas.openxmlformats.org/drawingml/2006/picture">
-                  <pic:nvPicPr>
-                    <pic:cNvPr id="1" name=""/>
-                    <pic:cNvPicPr/>
-                  </pic:nvPicPr>
-                  <pic:blipFill>
-                    <a:blip r:embed="rId21"/>
-                    <a:stretch>
-                      <a:fillRect/>
-                    </a:stretch>
-                  </pic:blipFill>
-                  <pic:spPr>
-                    <a:xfrm rot="16200000">
-                      <a:off x="0" y="0"/>
-                      <a:ext cx="8762500" cy="5605602"/>
-                    </a:xfrm>
-                    <a:prstGeom prst="rect">
-                      <a:avLst/>
-                    </a:prstGeom>
-                  </pic:spPr>
-                </pic:pic>
-              </a:graphicData>
-            </a:graphic>
-          </wp:inline>
-        </w:drawing>
+        <w:pict>
+          <v:shape id="_x0000_i1029" type="#_x0000_t75" style="width:324.65pt;height:657.35pt;mso-position-horizontal-relative:text;mso-position-vertical-relative:text" o:allowoverlap="f">
+            <v:imagedata r:id="rId21" o:title="Состояния_и_переходов"/>
+          </v:shape>
+        </w:pict>
+      </w:r>
+    </w:p>
+    <w:p>
+      <w:r>
+        <w:lastRenderedPageBreak/>
+        <w:t xml:space="preserve">Также со страницы журнала после выбора характеристик занятия можно будет перейти к разбиению на подгруппы. Это позволит сохранить выбранные характеристики занятий и перейти сразу к разделению. </w:t>
+      </w:r>
+    </w:p>
+    <w:p>
+      <w:r>
+        <w:t>На странице разделения на подгруппы по аналогии с вышеупомянутыми страницами происходит выбор дисциплины и группы, либо они передаются с другой страницы. После того как определяется нужные группа и дисциплина отображается список студентов, которых можно разбивать на подгруппы (Рисунок 2.3.2).</w:t>
+      </w:r>
+    </w:p>
+    <w:p>
+      <w:pPr>
+        <w:pStyle w:val="ae"/>
+      </w:pPr>
+      <w:r>
+        <w:pict>
+          <v:shape id="_x0000_i1030" type="#_x0000_t75" style="width:414.5pt;height:276.15pt">
+            <v:imagedata r:id="rId22" o:title="Состояния_и_переходов-подгруппы.drawio"/>
+          </v:shape>
+        </w:pict>
+      </w:r>
+    </w:p>
+    <w:p>
+      <w:pPr>
+        <w:pStyle w:val="ae"/>
+      </w:pPr>
+      <w:r>
+        <w:t>Рисунок 2.3.2 – Множество состояний и переходов страницы «Разделение на подгруппы»</w:t>
+      </w:r>
+    </w:p>
+    <w:p>
+      <w:r>
+        <w:t>Страница отображения статистики использует аналогичный метод выбора преподавателя. Для сбора данных по конкретному студенту используется номер его зачетки. Статистику нельзя получить без задания временных рамок, поэтому задание временных рамок является обязательным условием для перехода к состоянию загрузки данных с сервера (Рисунок 2.3.3).</w:t>
+      </w:r>
+    </w:p>
+    <w:p>
+      <w:pPr>
+        <w:pStyle w:val="ae"/>
+      </w:pPr>
+      <w:r>
+        <w:lastRenderedPageBreak/>
+        <w:pict>
+          <v:shape id="_x0000_i1035" type="#_x0000_t75" style="width:438.05pt;height:268.4pt">
+            <v:imagedata r:id="rId23" o:title="Состояния_и_переходов-статистика.drawio"/>
+          </v:shape>
+        </w:pict>
+      </w:r>
+    </w:p>
+    <w:p>
+      <w:pPr>
+        <w:pStyle w:val="ae"/>
+      </w:pPr>
+      <w:r>
+        <w:t xml:space="preserve">Рисунок 2.3.3 - </w:t>
+      </w:r>
+      <w:r>
+        <w:t>Множество состояний и переходов страницы «</w:t>
+      </w:r>
+      <w:r>
+        <w:t>Статистика</w:t>
+      </w:r>
+      <w:r>
+        <w:t>»</w:t>
       </w:r>
     </w:p>
     <w:p>
@@ -6087,14 +5789,16 @@
       <w:r>
         <w:br w:type="page"/>
       </w:r>
-    </w:p>
-    <w:p/>
+      <w:bookmarkStart w:id="9" w:name="_GoBack"/>
+      <w:bookmarkEnd w:id="9"/>
+    </w:p>
     <w:p>
       <w:pPr>
         <w:pStyle w:val="1"/>
       </w:pPr>
       <w:bookmarkStart w:id="10" w:name="_Toc216374964"/>
       <w:r>
+        <w:lastRenderedPageBreak/>
         <w:t>СПИСОК ИСПОЛЬЗУЕМЫХ ИСТОЧНИКОВ</w:t>
       </w:r>
       <w:bookmarkEnd w:id="10"/>
@@ -6169,7 +5873,7 @@
       <w:r>
         <w:t xml:space="preserve">3. </w:t>
       </w:r>
-      <w:hyperlink r:id="rId22" w:history="1">
+      <w:hyperlink r:id="rId24" w:history="1">
         <w:r>
           <w:rPr>
             <w:rStyle w:val="a9"/>
@@ -6265,7 +5969,7 @@
       <w:r>
         <w:t xml:space="preserve">4. </w:t>
       </w:r>
-      <w:hyperlink r:id="rId23" w:history="1">
+      <w:hyperlink r:id="rId25" w:history="1">
         <w:r>
           <w:rPr>
             <w:rStyle w:val="a9"/>
@@ -6278,7 +5982,7 @@
       <w:r>
         <w:t xml:space="preserve">5. </w:t>
       </w:r>
-      <w:hyperlink r:id="rId24" w:history="1">
+      <w:hyperlink r:id="rId26" w:history="1">
         <w:r>
           <w:rPr>
             <w:rStyle w:val="a9"/>
@@ -6293,7 +5997,7 @@
     <w:p/>
     <w:p/>
     <w:sectPr>
-      <w:headerReference w:type="default" r:id="rId25"/>
+      <w:headerReference w:type="default" r:id="rId27"/>
       <w:pgSz w:w="11906" w:h="16838"/>
       <w:pgMar w:top="1134" w:right="851" w:bottom="1134" w:left="1701" w:header="709" w:footer="709" w:gutter="0"/>
       <w:pgNumType w:start="1"/>
@@ -6373,7 +6077,7 @@
           <w:rPr>
             <w:noProof/>
           </w:rPr>
-          <w:t>27</w:t>
+          <w:t>31</w:t>
         </w:r>
         <w:r>
           <w:fldChar w:fldCharType="end"/>
@@ -7422,10 +7126,11 @@
     <w:uiPriority w:val="9"/>
     <w:unhideWhenUsed/>
     <w:qFormat/>
-    <w:rsid w:val="001416EE"/>
+    <w:rsid w:val="00391D8D"/>
     <w:pPr>
       <w:spacing w:after="0"/>
       <w:contextualSpacing w:val="0"/>
+      <w:jc w:val="center"/>
       <w:outlineLvl w:val="1"/>
     </w:pPr>
     <w:rPr>
@@ -7565,7 +7270,7 @@
     <w:basedOn w:val="a0"/>
     <w:link w:val="2"/>
     <w:uiPriority w:val="9"/>
-    <w:rsid w:val="001416EE"/>
+    <w:rsid w:val="00391D8D"/>
     <w:rPr>
       <w:rFonts w:ascii="Times New Roman" w:hAnsi="Times New Roman" w:cs="Times New Roman"/>
       <w:b/>
@@ -7687,6 +7392,27 @@
     <w:basedOn w:val="a0"/>
     <w:link w:val="ac"/>
     <w:rsid w:val="00BA671B"/>
+    <w:rPr>
+      <w:rFonts w:ascii="Times New Roman" w:hAnsi="Times New Roman" w:cs="Times New Roman"/>
+      <w:sz w:val="28"/>
+      <w:szCs w:val="28"/>
+    </w:rPr>
+  </w:style>
+  <w:style w:type="paragraph" w:customStyle="1" w:styleId="ae">
+    <w:name w:val="Рисунок"/>
+    <w:basedOn w:val="a"/>
+    <w:link w:val="af"/>
+    <w:qFormat/>
+    <w:rsid w:val="004C22A2"/>
+    <w:pPr>
+      <w:jc w:val="center"/>
+    </w:pPr>
+  </w:style>
+  <w:style w:type="character" w:customStyle="1" w:styleId="af">
+    <w:name w:val="Рисунок Знак"/>
+    <w:basedOn w:val="a0"/>
+    <w:link w:val="ae"/>
+    <w:rsid w:val="004C22A2"/>
     <w:rPr>
       <w:rFonts w:ascii="Times New Roman" w:hAnsi="Times New Roman" w:cs="Times New Roman"/>
       <w:sz w:val="28"/>
@@ -7996,7 +7722,7 @@
 </file>
 
 <file path=customXml/itemProps1.xml><?xml version="1.0" encoding="utf-8"?>
-<ds:datastoreItem xmlns:ds="http://schemas.openxmlformats.org/officeDocument/2006/customXml" ds:itemID="{6859BA4E-F26F-4DAA-B445-AB62148DFAF6}">
+<ds:datastoreItem xmlns:ds="http://schemas.openxmlformats.org/officeDocument/2006/customXml" ds:itemID="{F748F6B5-20F1-4B6B-B789-77E869F84F6A}">
   <ds:schemaRefs>
     <ds:schemaRef ds:uri="http://schemas.openxmlformats.org/officeDocument/2006/bibliography"/>
   </ds:schemaRefs>

</xml_diff>